<commit_message>
label_mask_1d rename to label_contiguous_1d
and add integer input capability + readme diagram
</commit_message>
<xml_diff>
--- a/diagrams/diagram.docx
+++ b/diagrams/diagram.docx
@@ -288,6 +288,7 @@
                 </mc:Fallback>
               </mc:AlternateContent>
             </w:r>
+            <w:proofErr w:type="spellStart"/>
             <w:r>
               <w:rPr>
                 <w:rFonts w:ascii="Consolas" w:hAnsi="Consolas" w:cs="Consolas"/>
@@ -304,6 +305,7 @@
               </w:rPr>
               <w:t>idx</w:t>
             </w:r>
+            <w:proofErr w:type="spellEnd"/>
           </w:p>
         </w:tc>
         <w:tc>
@@ -1285,6 +1287,7 @@
           <w:u w:val="single"/>
         </w:rPr>
       </w:pPr>
+      <w:proofErr w:type="spellStart"/>
       <w:r>
         <w:rPr>
           <w:u w:val="single"/>
@@ -1297,6 +1300,7 @@
         </w:rPr>
         <w:t>_cumsum</w:t>
       </w:r>
+      <w:proofErr w:type="spellEnd"/>
     </w:p>
     <w:tbl>
       <w:tblPr>
@@ -1558,6 +1562,7 @@
                 </mc:Fallback>
               </mc:AlternateContent>
             </w:r>
+            <w:proofErr w:type="spellStart"/>
             <w:r>
               <w:rPr>
                 <w:rFonts w:ascii="Consolas" w:hAnsi="Consolas" w:cs="Consolas"/>
@@ -1574,6 +1579,7 @@
               </w:rPr>
               <w:t>idx</w:t>
             </w:r>
+            <w:proofErr w:type="spellEnd"/>
           </w:p>
         </w:tc>
         <w:tc>
@@ -2659,6 +2665,7 @@
                 <w:sz w:val="18"/>
               </w:rPr>
             </w:pPr>
+            <w:proofErr w:type="spellStart"/>
             <w:r>
               <w:rPr>
                 <w:rFonts w:ascii="Consolas" w:hAnsi="Consolas" w:cs="Consolas"/>
@@ -2667,6 +2674,7 @@
               </w:rPr>
               <w:t>cumsum</w:t>
             </w:r>
+            <w:proofErr w:type="spellEnd"/>
           </w:p>
         </w:tc>
         <w:tc>
@@ -2682,6 +2690,7 @@
                 <w:sz w:val="18"/>
               </w:rPr>
             </w:pPr>
+            <w:proofErr w:type="spellStart"/>
             <w:r>
               <w:rPr>
                 <w:rFonts w:ascii="Consolas" w:hAnsi="Consolas" w:cs="Consolas"/>
@@ -2689,6 +2698,7 @@
               </w:rPr>
               <w:t>NaN</w:t>
             </w:r>
+            <w:proofErr w:type="spellEnd"/>
           </w:p>
         </w:tc>
         <w:tc>
@@ -2775,14 +2785,7 @@
                 <w:rFonts w:ascii="Consolas" w:hAnsi="Consolas" w:cs="Consolas"/>
                 <w:sz w:val="18"/>
               </w:rPr>
-              <w:t>1</w:t>
-            </w:r>
-            <w:r>
-              <w:rPr>
-                <w:rFonts w:ascii="Consolas" w:hAnsi="Consolas" w:cs="Consolas"/>
-                <w:sz w:val="18"/>
-              </w:rPr>
-              <w:t>0</w:t>
+              <w:t>10</w:t>
             </w:r>
           </w:p>
         </w:tc>
@@ -2799,6 +2802,7 @@
                 <w:sz w:val="18"/>
               </w:rPr>
             </w:pPr>
+            <w:proofErr w:type="spellStart"/>
             <w:r>
               <w:rPr>
                 <w:rFonts w:ascii="Consolas" w:hAnsi="Consolas" w:cs="Consolas"/>
@@ -2806,6 +2810,7 @@
               </w:rPr>
               <w:t>NaN</w:t>
             </w:r>
+            <w:proofErr w:type="spellEnd"/>
           </w:p>
         </w:tc>
         <w:tc>
@@ -2821,6 +2826,7 @@
                 <w:sz w:val="18"/>
               </w:rPr>
             </w:pPr>
+            <w:proofErr w:type="spellStart"/>
             <w:r>
               <w:rPr>
                 <w:rFonts w:ascii="Consolas" w:hAnsi="Consolas" w:cs="Consolas"/>
@@ -2828,6 +2834,7 @@
               </w:rPr>
               <w:t>NaN</w:t>
             </w:r>
+            <w:proofErr w:type="spellEnd"/>
           </w:p>
         </w:tc>
         <w:tc>
@@ -2909,6 +2916,7 @@
                 <w:sz w:val="18"/>
               </w:rPr>
             </w:pPr>
+            <w:proofErr w:type="spellStart"/>
             <w:r>
               <w:rPr>
                 <w:rFonts w:ascii="Consolas" w:hAnsi="Consolas" w:cs="Consolas"/>
@@ -2916,6 +2924,7 @@
               </w:rPr>
               <w:t>NaN</w:t>
             </w:r>
+            <w:proofErr w:type="spellEnd"/>
           </w:p>
         </w:tc>
         <w:tc>
@@ -2959,12 +2968,14 @@
           <w:u w:val="single"/>
         </w:rPr>
       </w:pPr>
+      <w:proofErr w:type="spellStart"/>
       <w:r>
         <w:rPr>
           <w:u w:val="single"/>
         </w:rPr>
         <w:t>multi_arange</w:t>
       </w:r>
+      <w:proofErr w:type="spellEnd"/>
     </w:p>
     <w:tbl>
       <w:tblPr>
@@ -3907,6 +3918,7 @@
                 <w:sz w:val="18"/>
               </w:rPr>
             </w:pPr>
+            <w:proofErr w:type="spellStart"/>
             <w:r>
               <w:rPr>
                 <w:rFonts w:ascii="Consolas" w:hAnsi="Consolas" w:cs="Consolas"/>
@@ -3915,6 +3927,7 @@
               </w:rPr>
               <w:t>arange</w:t>
             </w:r>
+            <w:proofErr w:type="spellEnd"/>
           </w:p>
         </w:tc>
         <w:tc>
@@ -4116,13 +4129,7 @@
         <w:rPr>
           <w:u w:val="single"/>
         </w:rPr>
-        <w:t>multi_</w:t>
-      </w:r>
-      <w:r>
-        <w:rPr>
-          <w:u w:val="single"/>
-        </w:rPr>
-        <w:t>repeat</w:t>
+        <w:t>label_contiguous_1d</w:t>
       </w:r>
     </w:p>
     <w:tbl>
@@ -4150,6 +4157,9 @@
         <w:gridCol w:w="624"/>
         <w:gridCol w:w="624"/>
         <w:gridCol w:w="624"/>
+        <w:gridCol w:w="624"/>
+        <w:gridCol w:w="624"/>
+        <w:gridCol w:w="624"/>
       </w:tblGrid>
       <w:tr>
         <w:tc>
@@ -4177,7 +4187,7 @@
               <mc:AlternateContent>
                 <mc:Choice Requires="wps">
                   <w:drawing>
-                    <wp:anchor distT="0" distB="0" distL="114300" distR="114300" simplePos="0" relativeHeight="251755520" behindDoc="0" locked="0" layoutInCell="1" allowOverlap="1" wp14:anchorId="3D7058B3" wp14:editId="1A0790A3">
+                    <wp:anchor distT="0" distB="0" distL="114300" distR="114300" simplePos="0" relativeHeight="251760640" behindDoc="0" locked="0" layoutInCell="1" allowOverlap="1" wp14:anchorId="5857775B" wp14:editId="2E8AB678">
                       <wp:simplePos x="0" y="0"/>
                       <wp:positionH relativeFrom="column">
                         <wp:posOffset>-704850</wp:posOffset>
@@ -4260,7 +4270,11 @@
                 </mc:Choice>
                 <mc:Fallback>
                   <w:pict>
-                    <v:shape id="Text Box 16" o:spid="_x0000_s1032" type="#_x0000_t202" style="position:absolute;left:0;text-align:left;margin-left:-55.5pt;margin-top:2.8pt;width:73pt;height:22pt;z-index:251755520;visibility:visible;mso-wrap-style:square;mso-width-percent:0;mso-height-percent:0;mso-wrap-distance-left:9pt;mso-wrap-distance-top:0;mso-wrap-distance-right:9pt;mso-wrap-distance-bottom:0;mso-position-horizontal:absolute;mso-position-horizontal-relative:text;mso-position-vertical:absolute;mso-position-vertical-relative:text;mso-width-percent:0;mso-height-percent:0;mso-width-relative:margin;mso-height-relative:margin;v-text-anchor:top" o:gfxdata="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" filled="f" stroked="f" strokeweight=".5pt">
+                    <v:shapetype id="_x0000_t202" coordsize="21600,21600" o:spt="202" path="m,l,21600r21600,l21600,xe">
+                      <v:stroke joinstyle="miter"/>
+                      <v:path gradientshapeok="t" o:connecttype="rect"/>
+                    </v:shapetype>
+                    <v:shape id="Text Box 16" o:spid="_x0000_s1032" type="#_x0000_t202" style="position:absolute;left:0;text-align:left;margin-left:-55.5pt;margin-top:2.8pt;width:73pt;height:22pt;z-index:251760640;visibility:visible;mso-wrap-style:square;mso-width-percent:0;mso-height-percent:0;mso-wrap-distance-left:9pt;mso-wrap-distance-top:0;mso-wrap-distance-right:9pt;mso-wrap-distance-bottom:0;mso-position-horizontal:absolute;mso-position-horizontal-relative:text;mso-position-vertical:absolute;mso-position-vertical-relative:text;mso-width-percent:0;mso-height-percent:0;mso-width-relative:margin;mso-height-relative:margin;v-text-anchor:top" o:gfxdata="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" filled="f" stroked="f" strokeweight=".5pt">
                       <v:textbox>
                         <w:txbxContent>
                           <w:p>
@@ -4484,6 +4498,69 @@
             </w:r>
           </w:p>
         </w:tc>
+        <w:tc>
+          <w:tcPr>
+            <w:tcW w:w="624" w:type="dxa"/>
+          </w:tcPr>
+          <w:p>
+            <w:pPr>
+              <w:jc w:val="center"/>
+              <w:rPr>
+                <w:rFonts w:ascii="Consolas" w:hAnsi="Consolas" w:cs="Consolas"/>
+                <w:sz w:val="18"/>
+              </w:rPr>
+            </w:pPr>
+            <w:r>
+              <w:rPr>
+                <w:rFonts w:ascii="Consolas" w:hAnsi="Consolas" w:cs="Consolas"/>
+                <w:sz w:val="18"/>
+              </w:rPr>
+              <w:t>9</w:t>
+            </w:r>
+          </w:p>
+        </w:tc>
+        <w:tc>
+          <w:tcPr>
+            <w:tcW w:w="624" w:type="dxa"/>
+          </w:tcPr>
+          <w:p>
+            <w:pPr>
+              <w:jc w:val="center"/>
+              <w:rPr>
+                <w:rFonts w:ascii="Consolas" w:hAnsi="Consolas" w:cs="Consolas"/>
+                <w:sz w:val="18"/>
+              </w:rPr>
+            </w:pPr>
+            <w:r>
+              <w:rPr>
+                <w:rFonts w:ascii="Consolas" w:hAnsi="Consolas" w:cs="Consolas"/>
+                <w:sz w:val="18"/>
+              </w:rPr>
+              <w:t>10</w:t>
+            </w:r>
+          </w:p>
+        </w:tc>
+        <w:tc>
+          <w:tcPr>
+            <w:tcW w:w="624" w:type="dxa"/>
+          </w:tcPr>
+          <w:p>
+            <w:pPr>
+              <w:jc w:val="center"/>
+              <w:rPr>
+                <w:rFonts w:ascii="Consolas" w:hAnsi="Consolas" w:cs="Consolas"/>
+                <w:sz w:val="18"/>
+              </w:rPr>
+            </w:pPr>
+            <w:r>
+              <w:rPr>
+                <w:rFonts w:ascii="Consolas" w:hAnsi="Consolas" w:cs="Consolas"/>
+                <w:sz w:val="18"/>
+              </w:rPr>
+              <w:t>11</w:t>
+            </w:r>
+          </w:p>
+        </w:tc>
       </w:tr>
       <w:tr>
         <w:tc>
@@ -4506,7 +4583,7 @@
                 <w:b/>
                 <w:sz w:val="18"/>
               </w:rPr>
-              <w:t>n</w:t>
+              <w:t>a</w:t>
             </w:r>
           </w:p>
         </w:tc>
@@ -4535,6 +4612,50 @@
         <w:tc>
           <w:tcPr>
             <w:tcW w:w="624" w:type="dxa"/>
+            <w:shd w:val="clear" w:color="auto" w:fill="DBE5F1" w:themeFill="accent1" w:themeFillTint="33"/>
+          </w:tcPr>
+          <w:p>
+            <w:pPr>
+              <w:jc w:val="center"/>
+              <w:rPr>
+                <w:rFonts w:ascii="Consolas" w:hAnsi="Consolas" w:cs="Consolas"/>
+                <w:sz w:val="18"/>
+              </w:rPr>
+            </w:pPr>
+            <w:r>
+              <w:rPr>
+                <w:rFonts w:ascii="Consolas" w:hAnsi="Consolas" w:cs="Consolas"/>
+                <w:sz w:val="18"/>
+              </w:rPr>
+              <w:t>3</w:t>
+            </w:r>
+          </w:p>
+        </w:tc>
+        <w:tc>
+          <w:tcPr>
+            <w:tcW w:w="624" w:type="dxa"/>
+            <w:shd w:val="clear" w:color="auto" w:fill="DBE5F1" w:themeFill="accent1" w:themeFillTint="33"/>
+          </w:tcPr>
+          <w:p>
+            <w:pPr>
+              <w:jc w:val="center"/>
+              <w:rPr>
+                <w:rFonts w:ascii="Consolas" w:hAnsi="Consolas" w:cs="Consolas"/>
+                <w:sz w:val="18"/>
+              </w:rPr>
+            </w:pPr>
+            <w:r>
+              <w:rPr>
+                <w:rFonts w:ascii="Consolas" w:hAnsi="Consolas" w:cs="Consolas"/>
+                <w:sz w:val="18"/>
+              </w:rPr>
+              <w:t>3</w:t>
+            </w:r>
+          </w:p>
+        </w:tc>
+        <w:tc>
+          <w:tcPr>
+            <w:tcW w:w="624" w:type="dxa"/>
             <w:shd w:val="clear" w:color="auto" w:fill="F2F2F2" w:themeFill="background1" w:themeFillShade="F2"/>
           </w:tcPr>
           <w:p>
@@ -4557,28 +4678,6 @@
         <w:tc>
           <w:tcPr>
             <w:tcW w:w="624" w:type="dxa"/>
-            <w:shd w:val="clear" w:color="auto" w:fill="DAEEF3" w:themeFill="accent5" w:themeFillTint="33"/>
-          </w:tcPr>
-          <w:p>
-            <w:pPr>
-              <w:jc w:val="center"/>
-              <w:rPr>
-                <w:rFonts w:ascii="Consolas" w:hAnsi="Consolas" w:cs="Consolas"/>
-                <w:sz w:val="18"/>
-              </w:rPr>
-            </w:pPr>
-            <w:r>
-              <w:rPr>
-                <w:rFonts w:ascii="Consolas" w:hAnsi="Consolas" w:cs="Consolas"/>
-                <w:sz w:val="18"/>
-              </w:rPr>
-              <w:t>3</w:t>
-            </w:r>
-          </w:p>
-        </w:tc>
-        <w:tc>
-          <w:tcPr>
-            <w:tcW w:w="624" w:type="dxa"/>
             <w:shd w:val="clear" w:color="auto" w:fill="F2F2F2" w:themeFill="background1" w:themeFillShade="F2"/>
           </w:tcPr>
           <w:p>
@@ -4601,6 +4700,116 @@
         <w:tc>
           <w:tcPr>
             <w:tcW w:w="624" w:type="dxa"/>
+            <w:shd w:val="clear" w:color="auto" w:fill="FDE9D9" w:themeFill="accent6" w:themeFillTint="33"/>
+          </w:tcPr>
+          <w:p>
+            <w:pPr>
+              <w:jc w:val="center"/>
+              <w:rPr>
+                <w:rFonts w:ascii="Consolas" w:hAnsi="Consolas" w:cs="Consolas"/>
+                <w:sz w:val="18"/>
+              </w:rPr>
+            </w:pPr>
+            <w:r>
+              <w:rPr>
+                <w:rFonts w:ascii="Consolas" w:hAnsi="Consolas" w:cs="Consolas"/>
+                <w:sz w:val="18"/>
+              </w:rPr>
+              <w:t>5</w:t>
+            </w:r>
+          </w:p>
+        </w:tc>
+        <w:tc>
+          <w:tcPr>
+            <w:tcW w:w="624" w:type="dxa"/>
+            <w:shd w:val="clear" w:color="auto" w:fill="FDE9D9" w:themeFill="accent6" w:themeFillTint="33"/>
+          </w:tcPr>
+          <w:p>
+            <w:pPr>
+              <w:jc w:val="center"/>
+              <w:rPr>
+                <w:rFonts w:ascii="Consolas" w:hAnsi="Consolas" w:cs="Consolas"/>
+                <w:sz w:val="18"/>
+              </w:rPr>
+            </w:pPr>
+            <w:r>
+              <w:rPr>
+                <w:rFonts w:ascii="Consolas" w:hAnsi="Consolas" w:cs="Consolas"/>
+                <w:sz w:val="18"/>
+              </w:rPr>
+              <w:t>5</w:t>
+            </w:r>
+          </w:p>
+        </w:tc>
+        <w:tc>
+          <w:tcPr>
+            <w:tcW w:w="624" w:type="dxa"/>
+            <w:shd w:val="clear" w:color="auto" w:fill="FDE9D9" w:themeFill="accent6" w:themeFillTint="33"/>
+          </w:tcPr>
+          <w:p>
+            <w:pPr>
+              <w:jc w:val="center"/>
+              <w:rPr>
+                <w:rFonts w:ascii="Consolas" w:hAnsi="Consolas" w:cs="Consolas"/>
+                <w:sz w:val="18"/>
+              </w:rPr>
+            </w:pPr>
+            <w:r>
+              <w:rPr>
+                <w:rFonts w:ascii="Consolas" w:hAnsi="Consolas" w:cs="Consolas"/>
+                <w:sz w:val="18"/>
+              </w:rPr>
+              <w:t>5</w:t>
+            </w:r>
+          </w:p>
+        </w:tc>
+        <w:tc>
+          <w:tcPr>
+            <w:tcW w:w="624" w:type="dxa"/>
+            <w:shd w:val="clear" w:color="auto" w:fill="EAF1DD" w:themeFill="accent3" w:themeFillTint="33"/>
+          </w:tcPr>
+          <w:p>
+            <w:pPr>
+              <w:jc w:val="center"/>
+              <w:rPr>
+                <w:rFonts w:ascii="Consolas" w:hAnsi="Consolas" w:cs="Consolas"/>
+                <w:sz w:val="18"/>
+              </w:rPr>
+            </w:pPr>
+            <w:r>
+              <w:rPr>
+                <w:rFonts w:ascii="Consolas" w:hAnsi="Consolas" w:cs="Consolas"/>
+                <w:sz w:val="18"/>
+              </w:rPr>
+              <w:t>1</w:t>
+            </w:r>
+          </w:p>
+        </w:tc>
+        <w:tc>
+          <w:tcPr>
+            <w:tcW w:w="624" w:type="dxa"/>
+            <w:shd w:val="clear" w:color="auto" w:fill="EAF1DD" w:themeFill="accent3" w:themeFillTint="33"/>
+          </w:tcPr>
+          <w:p>
+            <w:pPr>
+              <w:jc w:val="center"/>
+              <w:rPr>
+                <w:rFonts w:ascii="Consolas" w:hAnsi="Consolas" w:cs="Consolas"/>
+                <w:sz w:val="18"/>
+              </w:rPr>
+            </w:pPr>
+            <w:r>
+              <w:rPr>
+                <w:rFonts w:ascii="Consolas" w:hAnsi="Consolas" w:cs="Consolas"/>
+                <w:sz w:val="18"/>
+              </w:rPr>
+              <w:t>1</w:t>
+            </w:r>
+          </w:p>
+        </w:tc>
+        <w:tc>
+          <w:tcPr>
+            <w:tcW w:w="624" w:type="dxa"/>
             <w:shd w:val="clear" w:color="auto" w:fill="F2F2F2" w:themeFill="background1" w:themeFillShade="F2"/>
           </w:tcPr>
           <w:p>
@@ -4623,7 +4832,7 @@
         <w:tc>
           <w:tcPr>
             <w:tcW w:w="624" w:type="dxa"/>
-            <w:shd w:val="clear" w:color="auto" w:fill="C6D9F1" w:themeFill="text2" w:themeFillTint="33"/>
+            <w:shd w:val="clear" w:color="auto" w:fill="F2DBDB" w:themeFill="accent2" w:themeFillTint="33"/>
           </w:tcPr>
           <w:p>
             <w:pPr>
@@ -4639,72 +4848,6 @@
                 <w:sz w:val="18"/>
               </w:rPr>
               <w:t>2</w:t>
-            </w:r>
-          </w:p>
-        </w:tc>
-        <w:tc>
-          <w:tcPr>
-            <w:tcW w:w="624" w:type="dxa"/>
-            <w:shd w:val="clear" w:color="auto" w:fill="F2F2F2" w:themeFill="background1" w:themeFillShade="F2"/>
-          </w:tcPr>
-          <w:p>
-            <w:pPr>
-              <w:jc w:val="center"/>
-              <w:rPr>
-                <w:rFonts w:ascii="Consolas" w:hAnsi="Consolas" w:cs="Consolas"/>
-                <w:sz w:val="18"/>
-              </w:rPr>
-            </w:pPr>
-            <w:r>
-              <w:rPr>
-                <w:rFonts w:ascii="Consolas" w:hAnsi="Consolas" w:cs="Consolas"/>
-                <w:sz w:val="18"/>
-              </w:rPr>
-              <w:t>0</w:t>
-            </w:r>
-          </w:p>
-        </w:tc>
-        <w:tc>
-          <w:tcPr>
-            <w:tcW w:w="624" w:type="dxa"/>
-            <w:shd w:val="clear" w:color="auto" w:fill="EAF1DD" w:themeFill="accent3" w:themeFillTint="33"/>
-          </w:tcPr>
-          <w:p>
-            <w:pPr>
-              <w:jc w:val="center"/>
-              <w:rPr>
-                <w:rFonts w:ascii="Consolas" w:hAnsi="Consolas" w:cs="Consolas"/>
-                <w:sz w:val="18"/>
-              </w:rPr>
-            </w:pPr>
-            <w:r>
-              <w:rPr>
-                <w:rFonts w:ascii="Consolas" w:hAnsi="Consolas" w:cs="Consolas"/>
-                <w:sz w:val="18"/>
-              </w:rPr>
-              <w:t>2</w:t>
-            </w:r>
-          </w:p>
-        </w:tc>
-        <w:tc>
-          <w:tcPr>
-            <w:tcW w:w="624" w:type="dxa"/>
-            <w:shd w:val="clear" w:color="auto" w:fill="FDE9D9" w:themeFill="accent6" w:themeFillTint="33"/>
-          </w:tcPr>
-          <w:p>
-            <w:pPr>
-              <w:jc w:val="center"/>
-              <w:rPr>
-                <w:rFonts w:ascii="Consolas" w:hAnsi="Consolas" w:cs="Consolas"/>
-                <w:sz w:val="18"/>
-              </w:rPr>
-            </w:pPr>
-            <w:r>
-              <w:rPr>
-                <w:rFonts w:ascii="Consolas" w:hAnsi="Consolas" w:cs="Consolas"/>
-                <w:sz w:val="18"/>
-              </w:rPr>
-              <w:t>1</w:t>
             </w:r>
           </w:p>
         </w:tc>
@@ -4733,7 +4876,11 @@
         <w:tblLook w:val="04A0" w:firstRow="1" w:lastRow="0" w:firstColumn="1" w:lastColumn="0" w:noHBand="0" w:noVBand="1"/>
       </w:tblPr>
       <w:tblGrid>
-        <w:gridCol w:w="909"/>
+        <w:gridCol w:w="810"/>
+        <w:gridCol w:w="624"/>
+        <w:gridCol w:w="624"/>
+        <w:gridCol w:w="624"/>
+        <w:gridCol w:w="624"/>
         <w:gridCol w:w="624"/>
         <w:gridCol w:w="624"/>
         <w:gridCol w:w="624"/>
@@ -4746,7 +4893,7 @@
       <w:tr>
         <w:tc>
           <w:tcPr>
-            <w:tcW w:w="810" w:type="dxa"/>
+            <w:tcW w:w="624" w:type="dxa"/>
             <w:shd w:val="clear" w:color="auto" w:fill="auto"/>
           </w:tcPr>
           <w:p>
@@ -4769,18 +4916,18 @@
               <mc:AlternateContent>
                 <mc:Choice Requires="wps">
                   <w:drawing>
-                    <wp:anchor distT="0" distB="0" distL="114300" distR="114300" simplePos="0" relativeHeight="251756544" behindDoc="0" locked="0" layoutInCell="1" allowOverlap="1" wp14:anchorId="4459CD81" wp14:editId="442DB0FE">
+                    <wp:anchor distT="0" distB="0" distL="114300" distR="114300" simplePos="0" relativeHeight="251762688" behindDoc="0" locked="0" layoutInCell="1" allowOverlap="1" wp14:anchorId="603AEAD0" wp14:editId="4F4F0DD8">
                       <wp:simplePos x="0" y="0"/>
                       <wp:positionH relativeFrom="column">
-                        <wp:posOffset>-762000</wp:posOffset>
+                        <wp:posOffset>-704850</wp:posOffset>
                       </wp:positionH>
                       <wp:positionV relativeFrom="paragraph">
-                        <wp:posOffset>1905</wp:posOffset>
+                        <wp:posOffset>35560</wp:posOffset>
                       </wp:positionV>
                       <wp:extent cx="927100" cy="279400"/>
                       <wp:effectExtent l="0" t="0" r="0" b="6350"/>
                       <wp:wrapNone/>
-                      <wp:docPr id="17" name="Text Box 17"/>
+                      <wp:docPr id="8" name="Text Box 8"/>
                       <wp:cNvGraphicFramePr/>
                       <a:graphic xmlns:a="http://schemas.openxmlformats.org/drawingml/2006/main">
                         <a:graphicData uri="http://schemas.microsoft.com/office/word/2010/wordprocessingShape">
@@ -4852,7 +4999,7 @@
                 </mc:Choice>
                 <mc:Fallback>
                   <w:pict>
-                    <v:shape id="Text Box 17" o:spid="_x0000_s1033" type="#_x0000_t202" style="position:absolute;left:0;text-align:left;margin-left:-60pt;margin-top:.15pt;width:73pt;height:22pt;z-index:251756544;visibility:visible;mso-wrap-style:square;mso-width-percent:0;mso-height-percent:0;mso-wrap-distance-left:9pt;mso-wrap-distance-top:0;mso-wrap-distance-right:9pt;mso-wrap-distance-bottom:0;mso-position-horizontal:absolute;mso-position-horizontal-relative:text;mso-position-vertical:absolute;mso-position-vertical-relative:text;mso-width-percent:0;mso-height-percent:0;mso-width-relative:margin;mso-height-relative:margin;v-text-anchor:top" o:gfxdata="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" filled="f" stroked="f" strokeweight=".5pt">
+                    <v:shape id="Text Box 8" o:spid="_x0000_s1033" type="#_x0000_t202" style="position:absolute;left:0;text-align:left;margin-left:-55.5pt;margin-top:2.8pt;width:73pt;height:22pt;z-index:251762688;visibility:visible;mso-wrap-style:square;mso-width-percent:0;mso-height-percent:0;mso-wrap-distance-left:9pt;mso-wrap-distance-top:0;mso-wrap-distance-right:9pt;mso-wrap-distance-bottom:0;mso-position-horizontal:absolute;mso-position-horizontal-relative:text;mso-position-vertical:absolute;mso-position-vertical-relative:text;mso-width-percent:0;mso-height-percent:0;mso-width-relative:margin;mso-height-relative:margin;v-text-anchor:top" o:gfxdata="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" filled="f" stroked="f" strokeweight=".5pt">
                       <v:textbox>
                         <w:txbxContent>
                           <w:p>
@@ -4881,6 +5028,51 @@
         <w:tc>
           <w:tcPr>
             <w:tcW w:w="624" w:type="dxa"/>
+            <w:shd w:val="clear" w:color="auto" w:fill="auto"/>
+          </w:tcPr>
+          <w:p>
+            <w:pPr>
+              <w:jc w:val="center"/>
+              <w:rPr>
+                <w:rFonts w:ascii="Consolas" w:hAnsi="Consolas" w:cs="Consolas"/>
+                <w:sz w:val="18"/>
+              </w:rPr>
+            </w:pPr>
+            <w:r>
+              <w:rPr>
+                <w:rFonts w:ascii="Consolas" w:hAnsi="Consolas" w:cs="Consolas"/>
+                <w:sz w:val="18"/>
+              </w:rPr>
+              <w:t>0</w:t>
+            </w:r>
+          </w:p>
+        </w:tc>
+        <w:tc>
+          <w:tcPr>
+            <w:tcW w:w="624" w:type="dxa"/>
+            <w:shd w:val="clear" w:color="auto" w:fill="auto"/>
+          </w:tcPr>
+          <w:p>
+            <w:pPr>
+              <w:jc w:val="center"/>
+              <w:rPr>
+                <w:rFonts w:ascii="Consolas" w:hAnsi="Consolas" w:cs="Consolas"/>
+                <w:sz w:val="18"/>
+              </w:rPr>
+            </w:pPr>
+            <w:r>
+              <w:rPr>
+                <w:rFonts w:ascii="Consolas" w:hAnsi="Consolas" w:cs="Consolas"/>
+                <w:sz w:val="18"/>
+              </w:rPr>
+              <w:t>1</w:t>
+            </w:r>
+          </w:p>
+        </w:tc>
+        <w:tc>
+          <w:tcPr>
+            <w:tcW w:w="624" w:type="dxa"/>
+            <w:shd w:val="clear" w:color="auto" w:fill="auto"/>
           </w:tcPr>
           <w:p>
             <w:pPr>
@@ -4902,27 +5094,6 @@
         <w:tc>
           <w:tcPr>
             <w:tcW w:w="624" w:type="dxa"/>
-          </w:tcPr>
-          <w:p>
-            <w:pPr>
-              <w:jc w:val="center"/>
-              <w:rPr>
-                <w:rFonts w:ascii="Consolas" w:hAnsi="Consolas" w:cs="Consolas"/>
-                <w:sz w:val="18"/>
-              </w:rPr>
-            </w:pPr>
-            <w:r>
-              <w:rPr>
-                <w:rFonts w:ascii="Consolas" w:hAnsi="Consolas" w:cs="Consolas"/>
-                <w:sz w:val="18"/>
-              </w:rPr>
-              <w:t>2</w:t>
-            </w:r>
-          </w:p>
-        </w:tc>
-        <w:tc>
-          <w:tcPr>
-            <w:tcW w:w="624" w:type="dxa"/>
             <w:shd w:val="clear" w:color="auto" w:fill="auto"/>
           </w:tcPr>
           <w:p>
@@ -4938,13 +5109,36 @@
                 <w:rFonts w:ascii="Consolas" w:hAnsi="Consolas" w:cs="Consolas"/>
                 <w:sz w:val="18"/>
               </w:rPr>
-              <w:t>2</w:t>
-            </w:r>
-          </w:p>
-        </w:tc>
-        <w:tc>
-          <w:tcPr>
-            <w:tcW w:w="624" w:type="dxa"/>
+              <w:t>3</w:t>
+            </w:r>
+          </w:p>
+        </w:tc>
+        <w:tc>
+          <w:tcPr>
+            <w:tcW w:w="624" w:type="dxa"/>
+            <w:shd w:val="clear" w:color="auto" w:fill="auto"/>
+          </w:tcPr>
+          <w:p>
+            <w:pPr>
+              <w:jc w:val="center"/>
+              <w:rPr>
+                <w:rFonts w:ascii="Consolas" w:hAnsi="Consolas" w:cs="Consolas"/>
+                <w:sz w:val="18"/>
+              </w:rPr>
+            </w:pPr>
+            <w:r>
+              <w:rPr>
+                <w:rFonts w:ascii="Consolas" w:hAnsi="Consolas" w:cs="Consolas"/>
+                <w:sz w:val="18"/>
+              </w:rPr>
+              <w:t>4</w:t>
+            </w:r>
+          </w:p>
+        </w:tc>
+        <w:tc>
+          <w:tcPr>
+            <w:tcW w:w="624" w:type="dxa"/>
+            <w:shd w:val="clear" w:color="auto" w:fill="auto"/>
           </w:tcPr>
           <w:p>
             <w:pPr>
@@ -4981,13 +5175,14 @@
                 <w:rFonts w:ascii="Consolas" w:hAnsi="Consolas" w:cs="Consolas"/>
                 <w:sz w:val="18"/>
               </w:rPr>
-              <w:t>5</w:t>
-            </w:r>
-          </w:p>
-        </w:tc>
-        <w:tc>
-          <w:tcPr>
-            <w:tcW w:w="624" w:type="dxa"/>
+              <w:t>6</w:t>
+            </w:r>
+          </w:p>
+        </w:tc>
+        <w:tc>
+          <w:tcPr>
+            <w:tcW w:w="624" w:type="dxa"/>
+            <w:shd w:val="clear" w:color="auto" w:fill="auto"/>
           </w:tcPr>
           <w:p>
             <w:pPr>
@@ -5024,29 +5219,70 @@
                 <w:rFonts w:ascii="Consolas" w:hAnsi="Consolas" w:cs="Consolas"/>
                 <w:sz w:val="18"/>
               </w:rPr>
-              <w:t>7</w:t>
-            </w:r>
-          </w:p>
-        </w:tc>
-        <w:tc>
-          <w:tcPr>
-            <w:tcW w:w="624" w:type="dxa"/>
-            <w:shd w:val="clear" w:color="auto" w:fill="auto"/>
-          </w:tcPr>
-          <w:p>
-            <w:pPr>
-              <w:jc w:val="center"/>
-              <w:rPr>
-                <w:rFonts w:ascii="Consolas" w:hAnsi="Consolas" w:cs="Consolas"/>
-                <w:sz w:val="18"/>
-              </w:rPr>
-            </w:pPr>
-            <w:r>
-              <w:rPr>
-                <w:rFonts w:ascii="Consolas" w:hAnsi="Consolas" w:cs="Consolas"/>
-                <w:sz w:val="18"/>
-              </w:rPr>
               <w:t>8</w:t>
+            </w:r>
+          </w:p>
+        </w:tc>
+        <w:tc>
+          <w:tcPr>
+            <w:tcW w:w="624" w:type="dxa"/>
+          </w:tcPr>
+          <w:p>
+            <w:pPr>
+              <w:jc w:val="center"/>
+              <w:rPr>
+                <w:rFonts w:ascii="Consolas" w:hAnsi="Consolas" w:cs="Consolas"/>
+                <w:sz w:val="18"/>
+              </w:rPr>
+            </w:pPr>
+            <w:r>
+              <w:rPr>
+                <w:rFonts w:ascii="Consolas" w:hAnsi="Consolas" w:cs="Consolas"/>
+                <w:sz w:val="18"/>
+              </w:rPr>
+              <w:t>9</w:t>
+            </w:r>
+          </w:p>
+        </w:tc>
+        <w:tc>
+          <w:tcPr>
+            <w:tcW w:w="624" w:type="dxa"/>
+          </w:tcPr>
+          <w:p>
+            <w:pPr>
+              <w:jc w:val="center"/>
+              <w:rPr>
+                <w:rFonts w:ascii="Consolas" w:hAnsi="Consolas" w:cs="Consolas"/>
+                <w:sz w:val="18"/>
+              </w:rPr>
+            </w:pPr>
+            <w:r>
+              <w:rPr>
+                <w:rFonts w:ascii="Consolas" w:hAnsi="Consolas" w:cs="Consolas"/>
+                <w:sz w:val="18"/>
+              </w:rPr>
+              <w:t>10</w:t>
+            </w:r>
+          </w:p>
+        </w:tc>
+        <w:tc>
+          <w:tcPr>
+            <w:tcW w:w="624" w:type="dxa"/>
+          </w:tcPr>
+          <w:p>
+            <w:pPr>
+              <w:jc w:val="center"/>
+              <w:rPr>
+                <w:rFonts w:ascii="Consolas" w:hAnsi="Consolas" w:cs="Consolas"/>
+                <w:sz w:val="18"/>
+              </w:rPr>
+            </w:pPr>
+            <w:r>
+              <w:rPr>
+                <w:rFonts w:ascii="Consolas" w:hAnsi="Consolas" w:cs="Consolas"/>
+                <w:sz w:val="18"/>
+              </w:rPr>
+              <w:t>11</w:t>
             </w:r>
           </w:p>
         </w:tc>
@@ -5054,7 +5290,7 @@
       <w:tr>
         <w:tc>
           <w:tcPr>
-            <w:tcW w:w="810" w:type="dxa"/>
+            <w:tcW w:w="624" w:type="dxa"/>
             <w:shd w:val="clear" w:color="auto" w:fill="auto"/>
           </w:tcPr>
           <w:p>
@@ -5072,186 +5308,274 @@
                 <w:b/>
                 <w:sz w:val="18"/>
               </w:rPr>
-              <w:t>repeats</w:t>
+              <w:t>labels</w:t>
+            </w:r>
+          </w:p>
+        </w:tc>
+        <w:tc>
+          <w:tcPr>
+            <w:tcW w:w="624" w:type="dxa"/>
+            <w:shd w:val="clear" w:color="auto" w:fill="F2F2F2" w:themeFill="background1" w:themeFillShade="F2"/>
+          </w:tcPr>
+          <w:p>
+            <w:pPr>
+              <w:jc w:val="center"/>
+              <w:rPr>
+                <w:rFonts w:ascii="Consolas" w:hAnsi="Consolas" w:cs="Consolas"/>
+                <w:sz w:val="18"/>
+              </w:rPr>
+            </w:pPr>
+            <w:r>
+              <w:rPr>
+                <w:rFonts w:ascii="Consolas" w:hAnsi="Consolas" w:cs="Consolas"/>
+                <w:sz w:val="18"/>
+              </w:rPr>
+              <w:t>0</w:t>
+            </w:r>
+          </w:p>
+        </w:tc>
+        <w:tc>
+          <w:tcPr>
+            <w:tcW w:w="624" w:type="dxa"/>
+            <w:shd w:val="clear" w:color="auto" w:fill="DBE5F1" w:themeFill="accent1" w:themeFillTint="33"/>
+          </w:tcPr>
+          <w:p>
+            <w:pPr>
+              <w:jc w:val="center"/>
+              <w:rPr>
+                <w:rFonts w:ascii="Consolas" w:hAnsi="Consolas" w:cs="Consolas"/>
+                <w:sz w:val="18"/>
+              </w:rPr>
+            </w:pPr>
+            <w:r>
+              <w:rPr>
+                <w:rFonts w:ascii="Consolas" w:hAnsi="Consolas" w:cs="Consolas"/>
+                <w:sz w:val="18"/>
+              </w:rPr>
+              <w:t>1</w:t>
+            </w:r>
+          </w:p>
+        </w:tc>
+        <w:tc>
+          <w:tcPr>
+            <w:tcW w:w="624" w:type="dxa"/>
+            <w:shd w:val="clear" w:color="auto" w:fill="DBE5F1" w:themeFill="accent1" w:themeFillTint="33"/>
+          </w:tcPr>
+          <w:p>
+            <w:pPr>
+              <w:jc w:val="center"/>
+              <w:rPr>
+                <w:rFonts w:ascii="Consolas" w:hAnsi="Consolas" w:cs="Consolas"/>
+                <w:sz w:val="18"/>
+              </w:rPr>
+            </w:pPr>
+            <w:r>
+              <w:rPr>
+                <w:rFonts w:ascii="Consolas" w:hAnsi="Consolas" w:cs="Consolas"/>
+                <w:sz w:val="18"/>
+              </w:rPr>
+              <w:t>1</w:t>
+            </w:r>
+          </w:p>
+        </w:tc>
+        <w:tc>
+          <w:tcPr>
+            <w:tcW w:w="624" w:type="dxa"/>
+            <w:shd w:val="clear" w:color="auto" w:fill="F2F2F2" w:themeFill="background1" w:themeFillShade="F2"/>
+          </w:tcPr>
+          <w:p>
+            <w:pPr>
+              <w:jc w:val="center"/>
+              <w:rPr>
+                <w:rFonts w:ascii="Consolas" w:hAnsi="Consolas" w:cs="Consolas"/>
+                <w:sz w:val="18"/>
+              </w:rPr>
+            </w:pPr>
+            <w:r>
+              <w:rPr>
+                <w:rFonts w:ascii="Consolas" w:hAnsi="Consolas" w:cs="Consolas"/>
+                <w:sz w:val="18"/>
+              </w:rPr>
+              <w:t>0</w:t>
+            </w:r>
+          </w:p>
+        </w:tc>
+        <w:tc>
+          <w:tcPr>
+            <w:tcW w:w="624" w:type="dxa"/>
+            <w:shd w:val="clear" w:color="auto" w:fill="F2F2F2" w:themeFill="background1" w:themeFillShade="F2"/>
+          </w:tcPr>
+          <w:p>
+            <w:pPr>
+              <w:jc w:val="center"/>
+              <w:rPr>
+                <w:rFonts w:ascii="Consolas" w:hAnsi="Consolas" w:cs="Consolas"/>
+                <w:sz w:val="18"/>
+              </w:rPr>
+            </w:pPr>
+            <w:r>
+              <w:rPr>
+                <w:rFonts w:ascii="Consolas" w:hAnsi="Consolas" w:cs="Consolas"/>
+                <w:sz w:val="18"/>
+              </w:rPr>
+              <w:t>0</w:t>
+            </w:r>
+          </w:p>
+        </w:tc>
+        <w:tc>
+          <w:tcPr>
+            <w:tcW w:w="624" w:type="dxa"/>
+            <w:shd w:val="clear" w:color="auto" w:fill="FDE9D9" w:themeFill="accent6" w:themeFillTint="33"/>
+          </w:tcPr>
+          <w:p>
+            <w:pPr>
+              <w:jc w:val="center"/>
+              <w:rPr>
+                <w:rFonts w:ascii="Consolas" w:hAnsi="Consolas" w:cs="Consolas"/>
+                <w:sz w:val="18"/>
+              </w:rPr>
+            </w:pPr>
+            <w:r>
+              <w:rPr>
+                <w:rFonts w:ascii="Consolas" w:hAnsi="Consolas" w:cs="Consolas"/>
+                <w:sz w:val="18"/>
+              </w:rPr>
+              <w:t>2</w:t>
+            </w:r>
+          </w:p>
+        </w:tc>
+        <w:tc>
+          <w:tcPr>
+            <w:tcW w:w="624" w:type="dxa"/>
+            <w:shd w:val="clear" w:color="auto" w:fill="FDE9D9" w:themeFill="accent6" w:themeFillTint="33"/>
+          </w:tcPr>
+          <w:p>
+            <w:pPr>
+              <w:jc w:val="center"/>
+              <w:rPr>
+                <w:rFonts w:ascii="Consolas" w:hAnsi="Consolas" w:cs="Consolas"/>
+                <w:sz w:val="18"/>
+              </w:rPr>
+            </w:pPr>
+            <w:r>
+              <w:rPr>
+                <w:rFonts w:ascii="Consolas" w:hAnsi="Consolas" w:cs="Consolas"/>
+                <w:sz w:val="18"/>
+              </w:rPr>
+              <w:t>2</w:t>
+            </w:r>
+          </w:p>
+        </w:tc>
+        <w:tc>
+          <w:tcPr>
+            <w:tcW w:w="624" w:type="dxa"/>
+            <w:shd w:val="clear" w:color="auto" w:fill="FDE9D9" w:themeFill="accent6" w:themeFillTint="33"/>
+          </w:tcPr>
+          <w:p>
+            <w:pPr>
+              <w:jc w:val="center"/>
+              <w:rPr>
+                <w:rFonts w:ascii="Consolas" w:hAnsi="Consolas" w:cs="Consolas"/>
+                <w:sz w:val="18"/>
+              </w:rPr>
+            </w:pPr>
+            <w:r>
+              <w:rPr>
+                <w:rFonts w:ascii="Consolas" w:hAnsi="Consolas" w:cs="Consolas"/>
+                <w:sz w:val="18"/>
+              </w:rPr>
+              <w:t>2</w:t>
+            </w:r>
+          </w:p>
+        </w:tc>
+        <w:tc>
+          <w:tcPr>
+            <w:tcW w:w="624" w:type="dxa"/>
+            <w:shd w:val="clear" w:color="auto" w:fill="EAF1DD" w:themeFill="accent3" w:themeFillTint="33"/>
+          </w:tcPr>
+          <w:p>
+            <w:pPr>
+              <w:jc w:val="center"/>
+              <w:rPr>
+                <w:rFonts w:ascii="Consolas" w:hAnsi="Consolas" w:cs="Consolas"/>
+                <w:sz w:val="18"/>
+              </w:rPr>
+            </w:pPr>
+            <w:r>
+              <w:rPr>
+                <w:rFonts w:ascii="Consolas" w:hAnsi="Consolas" w:cs="Consolas"/>
+                <w:sz w:val="18"/>
+              </w:rPr>
+              <w:t>3</w:t>
+            </w:r>
+          </w:p>
+        </w:tc>
+        <w:tc>
+          <w:tcPr>
+            <w:tcW w:w="624" w:type="dxa"/>
+            <w:shd w:val="clear" w:color="auto" w:fill="EAF1DD" w:themeFill="accent3" w:themeFillTint="33"/>
+          </w:tcPr>
+          <w:p>
+            <w:pPr>
+              <w:jc w:val="center"/>
+              <w:rPr>
+                <w:rFonts w:ascii="Consolas" w:hAnsi="Consolas" w:cs="Consolas"/>
+                <w:sz w:val="18"/>
+              </w:rPr>
+            </w:pPr>
+            <w:r>
+              <w:rPr>
+                <w:rFonts w:ascii="Consolas" w:hAnsi="Consolas" w:cs="Consolas"/>
+                <w:sz w:val="18"/>
+              </w:rPr>
+              <w:t>3</w:t>
+            </w:r>
+          </w:p>
+        </w:tc>
+        <w:tc>
+          <w:tcPr>
+            <w:tcW w:w="624" w:type="dxa"/>
+            <w:shd w:val="clear" w:color="auto" w:fill="F2F2F2" w:themeFill="background1" w:themeFillShade="F2"/>
+          </w:tcPr>
+          <w:p>
+            <w:pPr>
+              <w:jc w:val="center"/>
+              <w:rPr>
+                <w:rFonts w:ascii="Consolas" w:hAnsi="Consolas" w:cs="Consolas"/>
+                <w:sz w:val="18"/>
+              </w:rPr>
+            </w:pPr>
+            <w:r>
+              <w:rPr>
+                <w:rFonts w:ascii="Consolas" w:hAnsi="Consolas" w:cs="Consolas"/>
+                <w:sz w:val="18"/>
+              </w:rPr>
+              <w:t>0</w:t>
+            </w:r>
+          </w:p>
+        </w:tc>
+        <w:tc>
+          <w:tcPr>
+            <w:tcW w:w="624" w:type="dxa"/>
+            <w:shd w:val="clear" w:color="auto" w:fill="F2DBDB" w:themeFill="accent2" w:themeFillTint="33"/>
+          </w:tcPr>
+          <w:p>
+            <w:pPr>
+              <w:jc w:val="center"/>
+              <w:rPr>
+                <w:rFonts w:ascii="Consolas" w:hAnsi="Consolas" w:cs="Consolas"/>
+                <w:sz w:val="18"/>
+              </w:rPr>
+            </w:pPr>
+            <w:r>
+              <w:rPr>
+                <w:rFonts w:ascii="Consolas" w:hAnsi="Consolas" w:cs="Consolas"/>
+                <w:sz w:val="18"/>
+              </w:rPr>
+              <w:t>4</w:t>
             </w:r>
             <w:bookmarkStart w:id="0" w:name="_GoBack"/>
             <w:bookmarkEnd w:id="0"/>
-          </w:p>
-        </w:tc>
-        <w:tc>
-          <w:tcPr>
-            <w:tcW w:w="624" w:type="dxa"/>
-            <w:shd w:val="clear" w:color="auto" w:fill="DAEEF3" w:themeFill="accent5" w:themeFillTint="33"/>
-          </w:tcPr>
-          <w:p>
-            <w:pPr>
-              <w:jc w:val="center"/>
-              <w:rPr>
-                <w:rFonts w:ascii="Consolas" w:hAnsi="Consolas" w:cs="Consolas"/>
-                <w:sz w:val="18"/>
-              </w:rPr>
-            </w:pPr>
-            <w:r>
-              <w:rPr>
-                <w:rFonts w:ascii="Consolas" w:hAnsi="Consolas" w:cs="Consolas"/>
-                <w:sz w:val="18"/>
-              </w:rPr>
-              <w:t>2</w:t>
-            </w:r>
-          </w:p>
-        </w:tc>
-        <w:tc>
-          <w:tcPr>
-            <w:tcW w:w="624" w:type="dxa"/>
-            <w:shd w:val="clear" w:color="auto" w:fill="DAEEF3" w:themeFill="accent5" w:themeFillTint="33"/>
-          </w:tcPr>
-          <w:p>
-            <w:pPr>
-              <w:jc w:val="center"/>
-              <w:rPr>
-                <w:rFonts w:ascii="Consolas" w:hAnsi="Consolas" w:cs="Consolas"/>
-                <w:sz w:val="18"/>
-              </w:rPr>
-            </w:pPr>
-            <w:r>
-              <w:rPr>
-                <w:rFonts w:ascii="Consolas" w:hAnsi="Consolas" w:cs="Consolas"/>
-                <w:sz w:val="18"/>
-              </w:rPr>
-              <w:t>2</w:t>
-            </w:r>
-          </w:p>
-        </w:tc>
-        <w:tc>
-          <w:tcPr>
-            <w:tcW w:w="624" w:type="dxa"/>
-            <w:shd w:val="clear" w:color="auto" w:fill="DAEEF3" w:themeFill="accent5" w:themeFillTint="33"/>
-          </w:tcPr>
-          <w:p>
-            <w:pPr>
-              <w:jc w:val="center"/>
-              <w:rPr>
-                <w:rFonts w:ascii="Consolas" w:hAnsi="Consolas" w:cs="Consolas"/>
-                <w:sz w:val="18"/>
-              </w:rPr>
-            </w:pPr>
-            <w:r>
-              <w:rPr>
-                <w:rFonts w:ascii="Consolas" w:hAnsi="Consolas" w:cs="Consolas"/>
-                <w:sz w:val="18"/>
-              </w:rPr>
-              <w:t>2</w:t>
-            </w:r>
-          </w:p>
-        </w:tc>
-        <w:tc>
-          <w:tcPr>
-            <w:tcW w:w="624" w:type="dxa"/>
-            <w:shd w:val="clear" w:color="auto" w:fill="C6D9F1" w:themeFill="text2" w:themeFillTint="33"/>
-          </w:tcPr>
-          <w:p>
-            <w:pPr>
-              <w:jc w:val="center"/>
-              <w:rPr>
-                <w:rFonts w:ascii="Consolas" w:hAnsi="Consolas" w:cs="Consolas"/>
-                <w:sz w:val="18"/>
-              </w:rPr>
-            </w:pPr>
-            <w:r>
-              <w:rPr>
-                <w:rFonts w:ascii="Consolas" w:hAnsi="Consolas" w:cs="Consolas"/>
-                <w:sz w:val="18"/>
-              </w:rPr>
-              <w:t>5</w:t>
-            </w:r>
-          </w:p>
-        </w:tc>
-        <w:tc>
-          <w:tcPr>
-            <w:tcW w:w="624" w:type="dxa"/>
-            <w:shd w:val="clear" w:color="auto" w:fill="C6D9F1" w:themeFill="text2" w:themeFillTint="33"/>
-          </w:tcPr>
-          <w:p>
-            <w:pPr>
-              <w:jc w:val="center"/>
-              <w:rPr>
-                <w:rFonts w:ascii="Consolas" w:hAnsi="Consolas" w:cs="Consolas"/>
-                <w:sz w:val="18"/>
-              </w:rPr>
-            </w:pPr>
-            <w:r>
-              <w:rPr>
-                <w:rFonts w:ascii="Consolas" w:hAnsi="Consolas" w:cs="Consolas"/>
-                <w:sz w:val="18"/>
-              </w:rPr>
-              <w:t>5</w:t>
-            </w:r>
-          </w:p>
-        </w:tc>
-        <w:tc>
-          <w:tcPr>
-            <w:tcW w:w="624" w:type="dxa"/>
-            <w:shd w:val="clear" w:color="auto" w:fill="EAF1DD" w:themeFill="accent3" w:themeFillTint="33"/>
-          </w:tcPr>
-          <w:p>
-            <w:pPr>
-              <w:jc w:val="center"/>
-              <w:rPr>
-                <w:rFonts w:ascii="Consolas" w:hAnsi="Consolas" w:cs="Consolas"/>
-                <w:sz w:val="18"/>
-              </w:rPr>
-            </w:pPr>
-            <w:r>
-              <w:rPr>
-                <w:rFonts w:ascii="Consolas" w:hAnsi="Consolas" w:cs="Consolas"/>
-                <w:sz w:val="18"/>
-              </w:rPr>
-              <w:t>7</w:t>
-            </w:r>
-          </w:p>
-        </w:tc>
-        <w:tc>
-          <w:tcPr>
-            <w:tcW w:w="624" w:type="dxa"/>
-            <w:shd w:val="clear" w:color="auto" w:fill="EAF1DD" w:themeFill="accent3" w:themeFillTint="33"/>
-          </w:tcPr>
-          <w:p>
-            <w:pPr>
-              <w:jc w:val="center"/>
-              <w:rPr>
-                <w:rFonts w:ascii="Consolas" w:hAnsi="Consolas" w:cs="Consolas"/>
-                <w:sz w:val="18"/>
-              </w:rPr>
-            </w:pPr>
-            <w:r>
-              <w:rPr>
-                <w:rFonts w:ascii="Consolas" w:hAnsi="Consolas" w:cs="Consolas"/>
-                <w:sz w:val="18"/>
-              </w:rPr>
-              <w:t>7</w:t>
-            </w:r>
-          </w:p>
-        </w:tc>
-        <w:tc>
-          <w:tcPr>
-            <w:tcW w:w="624" w:type="dxa"/>
-            <w:shd w:val="clear" w:color="auto" w:fill="FDE9D9" w:themeFill="accent6" w:themeFillTint="33"/>
-          </w:tcPr>
-          <w:p>
-            <w:pPr>
-              <w:jc w:val="center"/>
-              <w:rPr>
-                <w:rFonts w:ascii="Consolas" w:hAnsi="Consolas" w:cs="Consolas"/>
-                <w:sz w:val="18"/>
-              </w:rPr>
-            </w:pPr>
-            <w:r>
-              <w:rPr>
-                <w:rFonts w:ascii="Consolas" w:hAnsi="Consolas" w:cs="Consolas"/>
-                <w:sz w:val="18"/>
-              </w:rPr>
-              <w:t>8</w:t>
-            </w:r>
           </w:p>
         </w:tc>
       </w:tr>
@@ -6110,7 +6434,7 @@
 </file>
 
 <file path=customXml/itemProps1.xml><?xml version="1.0" encoding="utf-8"?>
-<ds:datastoreItem xmlns:ds="http://schemas.openxmlformats.org/officeDocument/2006/customXml" ds:itemID="{4EDB0DD9-4CE7-4FEC-8032-314E8DBB340D}">
+<ds:datastoreItem xmlns:ds="http://schemas.openxmlformats.org/officeDocument/2006/customXml" ds:itemID="{444A0335-F477-4018-8004-1513431D6965}">
   <ds:schemaRefs>
     <ds:schemaRef ds:uri="http://schemas.openxmlformats.org/officeDocument/2006/bibliography"/>
   </ds:schemaRefs>

</xml_diff>